<commit_message>
Rename controls schemes and include in documentation
</commit_message>
<xml_diff>
--- a/Manual.docx
+++ b/Manual.docx
@@ -1449,7 +1449,25 @@
           <w:szCs w:val="21"/>
           <w:lang w:val="en"/>
         </w:rPr>
-        <w:t>To play this game, you need Solarus</w:t>
+        <w:t>To play this game, you need</w:t>
+      </w:r>
+      <w:r>
+        <w:rPr>
+          <w:rFonts w:ascii="Cambria" w:hAnsi="Cambria" w:cs="Cambria"/>
+          <w:sz w:val="21"/>
+          <w:szCs w:val="21"/>
+          <w:lang w:val="en"/>
+        </w:rPr>
+        <w:t xml:space="preserve"> at least</w:t>
+      </w:r>
+      <w:r>
+        <w:rPr>
+          <w:rFonts w:ascii="Cambria" w:hAnsi="Cambria" w:cs="Cambria"/>
+          <w:sz w:val="21"/>
+          <w:szCs w:val="21"/>
+          <w:lang w:val="en"/>
+        </w:rPr>
+        <w:t xml:space="preserve"> Solarus</w:t>
       </w:r>
       <w:r>
         <w:rPr>
@@ -1677,6 +1695,34 @@
       <w:pPr>
         <w:pStyle w:val="ListParagraph"/>
         <w:numPr>
+          <w:ilvl w:val="1"/>
+          <w:numId w:val="14"/>
+        </w:numPr>
+        <w:autoSpaceDE w:val="0"/>
+        <w:autoSpaceDN w:val="0"/>
+        <w:adjustRightInd w:val="0"/>
+        <w:spacing w:after="200" w:line="240" w:lineRule="auto"/>
+        <w:rPr>
+          <w:rFonts w:ascii="Cambria" w:hAnsi="Cambria" w:cs="Cambria"/>
+          <w:sz w:val="21"/>
+          <w:szCs w:val="21"/>
+          <w:lang w:val="en"/>
+        </w:rPr>
+      </w:pPr>
+      <w:r>
+        <w:rPr>
+          <w:rFonts w:ascii="Cambria" w:hAnsi="Cambria" w:cs="Cambria"/>
+          <w:sz w:val="21"/>
+          <w:szCs w:val="21"/>
+          <w:lang w:val="en"/>
+        </w:rPr>
+        <w:t>There are also options for other control schemes. “Half Touch” allows the player to interact with the HUD using mouse clicks or touches – ideal for an Android version where the player control would be provided by an on-screen D-Pad. “Full Touch” adds mouse/touch based player control as well and would make it possible to play on iOS. The default is “PC/Console” to play with keyboard or joypad with the controls outlined above.</w:t>
+      </w:r>
+    </w:p>
+    <w:p>
+      <w:pPr>
+        <w:pStyle w:val="ListParagraph"/>
+        <w:numPr>
           <w:ilvl w:val="0"/>
           <w:numId w:val="14"/>
         </w:numPr>
@@ -1802,13 +1848,7 @@
           <w:lang w:val="en"/>
         </w:rPr>
       </w:pPr>
-    </w:p>
-    <w:p>
-      <w:pPr>
-        <w:autoSpaceDE w:val="0"/>
-        <w:autoSpaceDN w:val="0"/>
-        <w:adjustRightInd w:val="0"/>
-        <w:spacing w:after="200" w:line="240" w:lineRule="auto"/>
+      <w:r>
         <w:rPr>
           <w:rFonts w:ascii="Cambria" w:hAnsi="Cambria" w:cs="Cambria"/>
           <w:b/>
@@ -1816,32 +1856,8 @@
           <w:szCs w:val="21"/>
           <w:lang w:val="en"/>
         </w:rPr>
-      </w:pPr>
-      <w:r>
-        <w:rPr>
-          <w:rFonts w:ascii="Cambria" w:hAnsi="Cambria" w:cs="Cambria"/>
-          <w:b/>
-          <w:sz w:val="21"/>
-          <w:szCs w:val="21"/>
-          <w:lang w:val="en"/>
-        </w:rPr>
         <w:t>Enjoy!</w:t>
       </w:r>
-    </w:p>
-    <w:p>
-      <w:pPr>
-        <w:autoSpaceDE w:val="0"/>
-        <w:autoSpaceDN w:val="0"/>
-        <w:adjustRightInd w:val="0"/>
-        <w:spacing w:after="200" w:line="240" w:lineRule="auto"/>
-        <w:rPr>
-          <w:rFonts w:ascii="Cambria" w:hAnsi="Cambria" w:cs="Cambria"/>
-          <w:b/>
-          <w:sz w:val="21"/>
-          <w:szCs w:val="21"/>
-          <w:lang w:val="en"/>
-        </w:rPr>
-      </w:pPr>
     </w:p>
     <w:p>
       <w:pPr>
@@ -5107,7 +5123,15 @@
           <w:sz w:val="21"/>
           <w:szCs w:val="21"/>
         </w:rPr>
-        <w:t>VERSION 1.0, released 3-AUG-16</w:t>
+        <w:t>VERSION 1.0, released 12-SEP</w:t>
+      </w:r>
+      <w:r>
+        <w:rPr>
+          <w:rFonts w:cs="Cambria"/>
+          <w:sz w:val="21"/>
+          <w:szCs w:val="21"/>
+        </w:rPr>
+        <w:t>-16</w:t>
       </w:r>
     </w:p>
     <w:p>
@@ -5149,6 +5173,14 @@
           <w:sz w:val="21"/>
           <w:szCs w:val="21"/>
         </w:rPr>
+        <w:t>(.1)</w:t>
+      </w:r>
+      <w:r>
+        <w:rPr>
+          <w:rFonts w:cs="Cambria"/>
+          <w:sz w:val="21"/>
+          <w:szCs w:val="21"/>
+        </w:rPr>
         <w:t xml:space="preserve"> final</w:t>
       </w:r>
       <w:r>
@@ -5334,51 +5366,6 @@
     </w:p>
     <w:p>
       <w:pPr>
-        <w:autoSpaceDE w:val="0"/>
-        <w:autoSpaceDN w:val="0"/>
-        <w:adjustRightInd w:val="0"/>
-        <w:spacing w:after="120" w:line="240" w:lineRule="auto"/>
-        <w:rPr>
-          <w:rFonts w:cs="Cambria"/>
-          <w:sz w:val="21"/>
-          <w:szCs w:val="21"/>
-        </w:rPr>
-      </w:pPr>
-      <w:r>
-        <w:rPr>
-          <w:rFonts w:cs="Cambria"/>
-          <w:sz w:val="21"/>
-          <w:szCs w:val="21"/>
-        </w:rPr>
-        <w:t>VERSION 0.9</w:t>
-      </w:r>
-      <w:r>
-        <w:rPr>
-          <w:rFonts w:cs="Cambria"/>
-          <w:sz w:val="21"/>
-          <w:szCs w:val="21"/>
-        </w:rPr>
-        <w:t>, released</w:t>
-      </w:r>
-      <w:r>
-        <w:rPr>
-          <w:rFonts w:cs="Cambria"/>
-          <w:sz w:val="21"/>
-          <w:szCs w:val="21"/>
-        </w:rPr>
-        <w:t xml:space="preserve"> 5</w:t>
-      </w:r>
-      <w:r>
-        <w:rPr>
-          <w:rFonts w:cs="Cambria"/>
-          <w:sz w:val="21"/>
-          <w:szCs w:val="21"/>
-        </w:rPr>
-        <w:t>-MAY-16</w:t>
-      </w:r>
-    </w:p>
-    <w:p>
-      <w:pPr>
         <w:pStyle w:val="ListParagraph"/>
         <w:numPr>
           <w:ilvl w:val="0"/>
@@ -5400,23 +5387,7 @@
           <w:sz w:val="21"/>
           <w:szCs w:val="21"/>
         </w:rPr>
-        <w:t>Upgrade to So</w:t>
-      </w:r>
-      <w:r>
-        <w:rPr>
-          <w:rFonts w:cs="Cambria"/>
-          <w:sz w:val="21"/>
-          <w:szCs w:val="21"/>
-        </w:rPr>
-        <w:t>larus 1.5</w:t>
-      </w:r>
-      <w:r>
-        <w:rPr>
-          <w:rFonts w:cs="Cambria"/>
-          <w:sz w:val="21"/>
-          <w:szCs w:val="21"/>
-        </w:rPr>
-        <w:t>, change scripts to new camera API</w:t>
+        <w:t>Provide some endgame changes to areas and NPCs</w:t>
       </w:r>
     </w:p>
     <w:p>
@@ -5442,40 +5413,55 @@
           <w:sz w:val="21"/>
           <w:szCs w:val="21"/>
         </w:rPr>
-        <w:t>More NPCs</w:t>
-      </w:r>
-      <w:r>
-        <w:rPr>
-          <w:rFonts w:cs="Cambria"/>
-          <w:sz w:val="21"/>
-          <w:szCs w:val="21"/>
-        </w:rPr>
-        <w:t>, music,</w:t>
-      </w:r>
-      <w:r>
-        <w:rPr>
-          <w:rFonts w:cs="Cambria"/>
-          <w:sz w:val="21"/>
-          <w:szCs w:val="21"/>
-        </w:rPr>
-        <w:t xml:space="preserve"> and house maps</w:t>
-      </w:r>
-      <w:r>
-        <w:rPr>
-          <w:rFonts w:cs="Cambria"/>
-          <w:sz w:val="21"/>
-          <w:szCs w:val="21"/>
-        </w:rPr>
-        <w:t xml:space="preserve"> in North Hyrule</w:t>
-      </w:r>
-      <w:r>
-        <w:rPr>
-          <w:rFonts w:cs="Cambria"/>
-          <w:sz w:val="21"/>
-          <w:szCs w:val="21"/>
-        </w:rPr>
-        <w:t>, including Great Fairy Palace</w:t>
-      </w:r>
+        <w:t>Update custom carried entities (metal ball) to hurt enemies and provide correct HUD updates</w:t>
+      </w:r>
+    </w:p>
+    <w:p>
+      <w:pPr>
+        <w:autoSpaceDE w:val="0"/>
+        <w:autoSpaceDN w:val="0"/>
+        <w:adjustRightInd w:val="0"/>
+        <w:spacing w:after="120" w:line="240" w:lineRule="auto"/>
+        <w:rPr>
+          <w:rFonts w:cs="Cambria"/>
+          <w:sz w:val="21"/>
+          <w:szCs w:val="21"/>
+        </w:rPr>
+      </w:pPr>
+      <w:r>
+        <w:rPr>
+          <w:rFonts w:cs="Cambria"/>
+          <w:sz w:val="21"/>
+          <w:szCs w:val="21"/>
+        </w:rPr>
+        <w:t>VERSION 0.9</w:t>
+      </w:r>
+      <w:r>
+        <w:rPr>
+          <w:rFonts w:cs="Cambria"/>
+          <w:sz w:val="21"/>
+          <w:szCs w:val="21"/>
+        </w:rPr>
+        <w:t>, released</w:t>
+      </w:r>
+      <w:r>
+        <w:rPr>
+          <w:rFonts w:cs="Cambria"/>
+          <w:sz w:val="21"/>
+          <w:szCs w:val="21"/>
+        </w:rPr>
+        <w:t xml:space="preserve"> 5</w:t>
+      </w:r>
+      <w:r>
+        <w:rPr>
+          <w:rFonts w:cs="Cambria"/>
+          <w:sz w:val="21"/>
+          <w:szCs w:val="21"/>
+        </w:rPr>
+        <w:t>-MAY-16</w:t>
+      </w:r>
+      <w:bookmarkStart w:id="0" w:name="_GoBack"/>
+      <w:bookmarkEnd w:id="0"/>
     </w:p>
     <w:p>
       <w:pPr>
@@ -5500,15 +5486,23 @@
           <w:sz w:val="21"/>
           <w:szCs w:val="21"/>
         </w:rPr>
-        <w:t>New tektite enemy script (all colors) with better jump</w:t>
-      </w:r>
-      <w:r>
-        <w:rPr>
-          <w:rFonts w:cs="Cambria"/>
-          <w:sz w:val="21"/>
-          <w:szCs w:val="21"/>
-        </w:rPr>
-        <w:t>; Improved Armos behavior</w:t>
+        <w:t>Upgrade to So</w:t>
+      </w:r>
+      <w:r>
+        <w:rPr>
+          <w:rFonts w:cs="Cambria"/>
+          <w:sz w:val="21"/>
+          <w:szCs w:val="21"/>
+        </w:rPr>
+        <w:t>larus 1.5</w:t>
+      </w:r>
+      <w:r>
+        <w:rPr>
+          <w:rFonts w:cs="Cambria"/>
+          <w:sz w:val="21"/>
+          <w:szCs w:val="21"/>
+        </w:rPr>
+        <w:t>, change scripts to new camera API</w:t>
       </w:r>
     </w:p>
     <w:p>
@@ -5534,7 +5528,39 @@
           <w:sz w:val="21"/>
           <w:szCs w:val="21"/>
         </w:rPr>
-        <w:t>Fix dungeon minimap display when there are more than 8 floors</w:t>
+        <w:t>More NPCs</w:t>
+      </w:r>
+      <w:r>
+        <w:rPr>
+          <w:rFonts w:cs="Cambria"/>
+          <w:sz w:val="21"/>
+          <w:szCs w:val="21"/>
+        </w:rPr>
+        <w:t>, music,</w:t>
+      </w:r>
+      <w:r>
+        <w:rPr>
+          <w:rFonts w:cs="Cambria"/>
+          <w:sz w:val="21"/>
+          <w:szCs w:val="21"/>
+        </w:rPr>
+        <w:t xml:space="preserve"> and house maps</w:t>
+      </w:r>
+      <w:r>
+        <w:rPr>
+          <w:rFonts w:cs="Cambria"/>
+          <w:sz w:val="21"/>
+          <w:szCs w:val="21"/>
+        </w:rPr>
+        <w:t xml:space="preserve"> in North Hyrule</w:t>
+      </w:r>
+      <w:r>
+        <w:rPr>
+          <w:rFonts w:cs="Cambria"/>
+          <w:sz w:val="21"/>
+          <w:szCs w:val="21"/>
+        </w:rPr>
+        <w:t>, including Great Fairy Palace</w:t>
       </w:r>
     </w:p>
     <w:p>
@@ -5560,7 +5586,15 @@
           <w:sz w:val="21"/>
           <w:szCs w:val="21"/>
         </w:rPr>
-        <w:t>Bug fixes from live stream playthrough (Mausoleum, Subrosian ore, Lakebed)</w:t>
+        <w:t>New tektite enemy script (all colors) with better jump</w:t>
+      </w:r>
+      <w:r>
+        <w:rPr>
+          <w:rFonts w:cs="Cambria"/>
+          <w:sz w:val="21"/>
+          <w:szCs w:val="21"/>
+        </w:rPr>
+        <w:t>; Improved Armos behavior</w:t>
       </w:r>
     </w:p>
     <w:p>
@@ -5586,15 +5620,7 @@
           <w:sz w:val="21"/>
           <w:szCs w:val="21"/>
         </w:rPr>
-        <w:t>Fix performance issues in Wind Tower</w:t>
-      </w:r>
-      <w:r>
-        <w:rPr>
-          <w:rFonts w:cs="Cambria"/>
-          <w:sz w:val="21"/>
-          <w:szCs w:val="21"/>
-        </w:rPr>
-        <w:t xml:space="preserve"> from Armos particles</w:t>
+        <w:t>Fix dungeon minimap display when there are more than 8 floors</w:t>
       </w:r>
     </w:p>
     <w:p>
@@ -5620,7 +5646,7 @@
           <w:sz w:val="21"/>
           <w:szCs w:val="21"/>
         </w:rPr>
-        <w:t>Improve hurt animations and general actions for several enemies and bosses</w:t>
+        <w:t>Bug fixes from live stream playthrough (Mausoleum, Subrosian ore, Lakebed)</w:t>
       </w:r>
     </w:p>
     <w:p>
@@ -5646,6 +5672,66 @@
           <w:sz w:val="21"/>
           <w:szCs w:val="21"/>
         </w:rPr>
+        <w:t>Fix performance issues in Wind Tower</w:t>
+      </w:r>
+      <w:r>
+        <w:rPr>
+          <w:rFonts w:cs="Cambria"/>
+          <w:sz w:val="21"/>
+          <w:szCs w:val="21"/>
+        </w:rPr>
+        <w:t xml:space="preserve"> from Armos particles</w:t>
+      </w:r>
+    </w:p>
+    <w:p>
+      <w:pPr>
+        <w:pStyle w:val="ListParagraph"/>
+        <w:numPr>
+          <w:ilvl w:val="0"/>
+          <w:numId w:val="32"/>
+        </w:numPr>
+        <w:autoSpaceDE w:val="0"/>
+        <w:autoSpaceDN w:val="0"/>
+        <w:adjustRightInd w:val="0"/>
+        <w:spacing w:after="120" w:line="240" w:lineRule="auto"/>
+        <w:rPr>
+          <w:rFonts w:cs="Cambria"/>
+          <w:sz w:val="21"/>
+          <w:szCs w:val="21"/>
+        </w:rPr>
+      </w:pPr>
+      <w:r>
+        <w:rPr>
+          <w:rFonts w:cs="Cambria"/>
+          <w:sz w:val="21"/>
+          <w:szCs w:val="21"/>
+        </w:rPr>
+        <w:t>Improve hurt animations and general actions for several enemies and bosses</w:t>
+      </w:r>
+    </w:p>
+    <w:p>
+      <w:pPr>
+        <w:pStyle w:val="ListParagraph"/>
+        <w:numPr>
+          <w:ilvl w:val="0"/>
+          <w:numId w:val="32"/>
+        </w:numPr>
+        <w:autoSpaceDE w:val="0"/>
+        <w:autoSpaceDN w:val="0"/>
+        <w:adjustRightInd w:val="0"/>
+        <w:spacing w:after="120" w:line="240" w:lineRule="auto"/>
+        <w:rPr>
+          <w:rFonts w:cs="Cambria"/>
+          <w:sz w:val="21"/>
+          <w:szCs w:val="21"/>
+        </w:rPr>
+      </w:pPr>
+      <w:r>
+        <w:rPr>
+          <w:rFonts w:cs="Cambria"/>
+          <w:sz w:val="21"/>
+          <w:szCs w:val="21"/>
+        </w:rPr>
         <w:t>Confirm that the final boss can be defeated and the game completed</w:t>
       </w:r>
     </w:p>
@@ -6474,90 +6560,6 @@
       <w:r>
         <w:rPr>
           <w:rFonts w:cs="Cambria"/>
-          <w:sz w:val="21"/>
-          <w:szCs w:val="21"/>
-          <w:lang w:val="en"/>
-        </w:rPr>
-        <w:t>New worlds maps (all LttP style, with clearer dungeons)</w:t>
-      </w:r>
-    </w:p>
-    <w:p>
-      <w:pPr>
-        <w:pStyle w:val="ListParagraph"/>
-        <w:numPr>
-          <w:ilvl w:val="0"/>
-          <w:numId w:val="30"/>
-        </w:numPr>
-        <w:autoSpaceDE w:val="0"/>
-        <w:autoSpaceDN w:val="0"/>
-        <w:adjustRightInd w:val="0"/>
-        <w:spacing w:after="120" w:line="240" w:lineRule="auto"/>
-        <w:rPr>
-          <w:rFonts w:cs="Cambria"/>
-          <w:sz w:val="21"/>
-          <w:szCs w:val="21"/>
-          <w:lang w:val="en"/>
-        </w:rPr>
-      </w:pPr>
-      <w:r>
-        <w:rPr>
-          <w:rFonts w:cs="Cambria"/>
-          <w:sz w:val="21"/>
-          <w:szCs w:val="21"/>
-          <w:lang w:val="en"/>
-        </w:rPr>
-        <w:t>Better looking quest bubbles, and better utilization (mostly in trading sequence)</w:t>
-      </w:r>
-    </w:p>
-    <w:p>
-      <w:pPr>
-        <w:pStyle w:val="ListParagraph"/>
-        <w:numPr>
-          <w:ilvl w:val="0"/>
-          <w:numId w:val="30"/>
-        </w:numPr>
-        <w:autoSpaceDE w:val="0"/>
-        <w:autoSpaceDN w:val="0"/>
-        <w:adjustRightInd w:val="0"/>
-        <w:spacing w:after="120" w:line="240" w:lineRule="auto"/>
-        <w:rPr>
-          <w:rFonts w:cs="Cambria"/>
-          <w:sz w:val="21"/>
-          <w:szCs w:val="21"/>
-          <w:lang w:val="en"/>
-        </w:rPr>
-      </w:pPr>
-      <w:r>
-        <w:rPr>
-          <w:rFonts w:cs="Cambria"/>
-          <w:sz w:val="21"/>
-          <w:szCs w:val="21"/>
-          <w:lang w:val="en"/>
-        </w:rPr>
-        <w:t>New menu-based graphical warp system</w:t>
-      </w:r>
-    </w:p>
-    <w:p>
-      <w:pPr>
-        <w:pStyle w:val="ListParagraph"/>
-        <w:numPr>
-          <w:ilvl w:val="0"/>
-          <w:numId w:val="30"/>
-        </w:numPr>
-        <w:autoSpaceDE w:val="0"/>
-        <w:autoSpaceDN w:val="0"/>
-        <w:adjustRightInd w:val="0"/>
-        <w:spacing w:after="120" w:line="240" w:lineRule="auto"/>
-        <w:rPr>
-          <w:rFonts w:cs="Cambria"/>
-          <w:sz w:val="21"/>
-          <w:szCs w:val="21"/>
-          <w:lang w:val="en"/>
-        </w:rPr>
-      </w:pPr>
-      <w:r>
-        <w:rPr>
-          <w:rFonts w:cs="Cambria"/>
           <w:b/>
           <w:noProof/>
           <w:sz w:val="21"/>
@@ -6565,17 +6567,43 @@
           <w:lang w:eastAsia="en-US"/>
         </w:rPr>
         <w:drawing>
-          <wp:anchor distT="0" distB="0" distL="114300" distR="114300" simplePos="0" relativeHeight="251679744" behindDoc="0" locked="0" layoutInCell="1" allowOverlap="1" wp14:anchorId="42499D61" wp14:editId="1D2771ED">
+          <wp:anchor distT="0" distB="0" distL="114300" distR="114300" simplePos="0" relativeHeight="251679744" behindDoc="0" locked="0" layoutInCell="1" allowOverlap="1" wp14:anchorId="4A57FA17" wp14:editId="2C221E6C">
             <wp:simplePos x="0" y="0"/>
             <wp:positionH relativeFrom="column">
-              <wp:posOffset>4126865</wp:posOffset>
+              <wp:posOffset>4053840</wp:posOffset>
             </wp:positionH>
             <wp:positionV relativeFrom="paragraph">
-              <wp:posOffset>-29845</wp:posOffset>
+              <wp:posOffset>140335</wp:posOffset>
             </wp:positionV>
-            <wp:extent cx="2542032" cy="2542032"/>
+            <wp:extent cx="2541905" cy="2541905"/>
             <wp:effectExtent l="0" t="0" r="0" b="0"/>
-            <wp:wrapSquare wrapText="bothSides"/>
+            <wp:wrapThrough wrapText="bothSides">
+              <wp:wrapPolygon edited="0">
+                <wp:start x="9389" y="2266"/>
+                <wp:lineTo x="3723" y="4694"/>
+                <wp:lineTo x="3238" y="6799"/>
+                <wp:lineTo x="3238" y="7608"/>
+                <wp:lineTo x="1943" y="8418"/>
+                <wp:lineTo x="1133" y="9389"/>
+                <wp:lineTo x="1133" y="10360"/>
+                <wp:lineTo x="1619" y="12950"/>
+                <wp:lineTo x="3076" y="15540"/>
+                <wp:lineTo x="5180" y="18454"/>
+                <wp:lineTo x="9227" y="19911"/>
+                <wp:lineTo x="10360" y="20235"/>
+                <wp:lineTo x="11332" y="20235"/>
+                <wp:lineTo x="12465" y="19911"/>
+                <wp:lineTo x="16512" y="18454"/>
+                <wp:lineTo x="18616" y="15540"/>
+                <wp:lineTo x="20073" y="12950"/>
+                <wp:lineTo x="20720" y="9551"/>
+                <wp:lineTo x="19911" y="8580"/>
+                <wp:lineTo x="18616" y="7770"/>
+                <wp:lineTo x="18130" y="4856"/>
+                <wp:lineTo x="12303" y="2266"/>
+                <wp:lineTo x="9389" y="2266"/>
+              </wp:wrapPolygon>
+            </wp:wrapThrough>
             <wp:docPr id="23" name="Picture 23"/>
             <wp:cNvGraphicFramePr>
               <a:graphicFrameLocks xmlns:a="http://schemas.openxmlformats.org/drawingml/2006/main" noChangeAspect="1"/>
@@ -6602,7 +6630,7 @@
                   <pic:spPr>
                     <a:xfrm>
                       <a:off x="0" y="0"/>
-                      <a:ext cx="2542032" cy="2542032"/>
+                      <a:ext cx="2541905" cy="2541905"/>
                     </a:xfrm>
                     <a:prstGeom prst="rect">
                       <a:avLst/>
@@ -6627,7 +6655,7 @@
           <w:szCs w:val="21"/>
           <w:lang w:val="en"/>
         </w:rPr>
-        <w:t>Show collectible item description, but only the first time (NOT like Skyward Sword!)</w:t>
+        <w:t>New worlds maps (all LttP style, with clearer dungeons)</w:t>
       </w:r>
     </w:p>
     <w:p>
@@ -6655,6 +6683,90 @@
           <w:szCs w:val="21"/>
           <w:lang w:val="en"/>
         </w:rPr>
+        <w:t>Better looking quest bubbles, and better utilization (mostly in trading sequence)</w:t>
+      </w:r>
+    </w:p>
+    <w:p>
+      <w:pPr>
+        <w:pStyle w:val="ListParagraph"/>
+        <w:numPr>
+          <w:ilvl w:val="0"/>
+          <w:numId w:val="30"/>
+        </w:numPr>
+        <w:autoSpaceDE w:val="0"/>
+        <w:autoSpaceDN w:val="0"/>
+        <w:adjustRightInd w:val="0"/>
+        <w:spacing w:after="120" w:line="240" w:lineRule="auto"/>
+        <w:rPr>
+          <w:rFonts w:cs="Cambria"/>
+          <w:sz w:val="21"/>
+          <w:szCs w:val="21"/>
+          <w:lang w:val="en"/>
+        </w:rPr>
+      </w:pPr>
+      <w:r>
+        <w:rPr>
+          <w:rFonts w:cs="Cambria"/>
+          <w:sz w:val="21"/>
+          <w:szCs w:val="21"/>
+          <w:lang w:val="en"/>
+        </w:rPr>
+        <w:t>New menu-based graphical warp system</w:t>
+      </w:r>
+    </w:p>
+    <w:p>
+      <w:pPr>
+        <w:pStyle w:val="ListParagraph"/>
+        <w:numPr>
+          <w:ilvl w:val="0"/>
+          <w:numId w:val="30"/>
+        </w:numPr>
+        <w:autoSpaceDE w:val="0"/>
+        <w:autoSpaceDN w:val="0"/>
+        <w:adjustRightInd w:val="0"/>
+        <w:spacing w:after="120" w:line="240" w:lineRule="auto"/>
+        <w:rPr>
+          <w:rFonts w:cs="Cambria"/>
+          <w:sz w:val="21"/>
+          <w:szCs w:val="21"/>
+          <w:lang w:val="en"/>
+        </w:rPr>
+      </w:pPr>
+      <w:r>
+        <w:rPr>
+          <w:rFonts w:cs="Cambria"/>
+          <w:sz w:val="21"/>
+          <w:szCs w:val="21"/>
+          <w:lang w:val="en"/>
+        </w:rPr>
+        <w:t>Show collectible item description, but only the first time (NOT like Skyward Sword!)</w:t>
+      </w:r>
+    </w:p>
+    <w:p>
+      <w:pPr>
+        <w:pStyle w:val="ListParagraph"/>
+        <w:numPr>
+          <w:ilvl w:val="0"/>
+          <w:numId w:val="30"/>
+        </w:numPr>
+        <w:autoSpaceDE w:val="0"/>
+        <w:autoSpaceDN w:val="0"/>
+        <w:adjustRightInd w:val="0"/>
+        <w:spacing w:after="120" w:line="240" w:lineRule="auto"/>
+        <w:rPr>
+          <w:rFonts w:cs="Cambria"/>
+          <w:sz w:val="21"/>
+          <w:szCs w:val="21"/>
+          <w:lang w:val="en"/>
+        </w:rPr>
+      </w:pPr>
+      <w:r>
+        <w:rPr>
+          <w:rFonts w:cs="Cambria"/>
+          <w:sz w:val="21"/>
+          <w:szCs w:val="21"/>
+          <w:lang w:val="en"/>
+        </w:rPr>
         <w:t>Show hearts and completion percentage for save games</w:t>
       </w:r>
     </w:p>
@@ -6671,8 +6783,6 @@
           <w:lang w:val="en"/>
         </w:rPr>
       </w:pPr>
-      <w:bookmarkStart w:id="0" w:name="_GoBack"/>
-      <w:bookmarkEnd w:id="0"/>
     </w:p>
     <w:p>
       <w:pPr>
@@ -13593,7 +13703,7 @@
         <w:rFonts w:ascii="Symbol" w:hAnsi="Symbol" w:hint="default"/>
       </w:rPr>
     </w:lvl>
-    <w:lvl w:ilvl="1" w:tplc="04090003" w:tentative="1">
+    <w:lvl w:ilvl="1" w:tplc="04090003">
       <w:start w:val="1"/>
       <w:numFmt w:val="bullet"/>
       <w:lvlText w:val="o"/>
@@ -15575,7 +15685,7 @@
 </file>
 
 <file path=customXml/itemProps2.xml><?xml version="1.0" encoding="utf-8"?>
-<ds:datastoreItem xmlns:ds="http://schemas.openxmlformats.org/officeDocument/2006/customXml" ds:itemID="{88EAF534-C3AB-4519-9AA5-DCF0F14CAA91}">
+<ds:datastoreItem xmlns:ds="http://schemas.openxmlformats.org/officeDocument/2006/customXml" ds:itemID="{B5FC3BE5-78C8-4514-A789-1C2BEEE2E9A0}">
   <ds:schemaRefs>
     <ds:schemaRef ds:uri="http://schemas.openxmlformats.org/officeDocument/2006/bibliography"/>
   </ds:schemaRefs>

</xml_diff>

<commit_message>
Update credits. Fix #93
</commit_message>
<xml_diff>
--- a/Manual.docx
+++ b/Manual.docx
@@ -2916,8 +2916,6 @@
       <w:r>
         <w:t>Treasures</w:t>
       </w:r>
-      <w:bookmarkStart w:id="0" w:name="_GoBack"/>
-      <w:bookmarkEnd w:id="0"/>
     </w:p>
     <w:p>
       <w:pPr>
@@ -9851,7 +9849,16 @@
                 <w:szCs w:val="21"/>
                 <w:lang w:val="en"/>
               </w:rPr>
-              <w:t>Moffett1990 - Floria Baba/Ritos</w:t>
+              <w:t xml:space="preserve">Moffett1990 - Floria Baba, </w:t>
+            </w:r>
+            <w:r>
+              <w:rPr>
+                <w:rFonts w:cs="Cambria"/>
+                <w:sz w:val="21"/>
+                <w:szCs w:val="21"/>
+                <w:lang w:val="en"/>
+              </w:rPr>
+              <w:t>Ritos</w:t>
             </w:r>
           </w:p>
           <w:p>
@@ -9881,7 +9888,16 @@
                 <w:szCs w:val="21"/>
                 <w:lang w:val="en"/>
               </w:rPr>
-              <w:t>DJVenom - Beamos/probably other things</w:t>
+              <w:t xml:space="preserve">DJVenom – Beamos, </w:t>
+            </w:r>
+            <w:r>
+              <w:rPr>
+                <w:rFonts w:cs="Cambria"/>
+                <w:sz w:val="21"/>
+                <w:szCs w:val="21"/>
+                <w:lang w:val="en"/>
+              </w:rPr>
+              <w:t>probably other things</w:t>
             </w:r>
           </w:p>
           <w:p>
@@ -9911,7 +9927,25 @@
                 <w:szCs w:val="21"/>
                 <w:lang w:val="en"/>
               </w:rPr>
-              <w:t>ChaosMiles07 - Ordon Shield/several other item sprites</w:t>
+              <w:t xml:space="preserve">ChaosMiles07 - </w:t>
+            </w:r>
+            <w:r>
+              <w:rPr>
+                <w:rFonts w:cs="Cambria"/>
+                <w:sz w:val="21"/>
+                <w:szCs w:val="21"/>
+                <w:lang w:val="en"/>
+              </w:rPr>
+              <w:t xml:space="preserve">Ordon Shield, </w:t>
+            </w:r>
+            <w:r>
+              <w:rPr>
+                <w:rFonts w:cs="Cambria"/>
+                <w:sz w:val="21"/>
+                <w:szCs w:val="21"/>
+                <w:lang w:val="en"/>
+              </w:rPr>
+              <w:t>several other item sprites</w:t>
             </w:r>
           </w:p>
           <w:p>
@@ -9989,7 +10023,16 @@
                 <w:szCs w:val="21"/>
                 <w:lang w:val="en"/>
               </w:rPr>
-              <w:t>Desgardes - Subrosians/Tokay/Zoras</w:t>
+              <w:t xml:space="preserve">Desgardes - Subrosians, Tokay, </w:t>
+            </w:r>
+            <w:r>
+              <w:rPr>
+                <w:rFonts w:cs="Cambria"/>
+                <w:sz w:val="21"/>
+                <w:szCs w:val="21"/>
+                <w:lang w:val="en"/>
+              </w:rPr>
+              <w:t>Zoras</w:t>
             </w:r>
           </w:p>
           <w:p>
@@ -10226,8 +10269,40 @@
                 <w:szCs w:val="21"/>
                 <w:lang w:val="en"/>
               </w:rPr>
+              <w:t>Calvein – Pine trees</w:t>
+            </w:r>
+          </w:p>
+          <w:p>
+            <w:pPr>
+              <w:pStyle w:val="ListParagraph"/>
+              <w:numPr>
+                <w:ilvl w:val="0"/>
+                <w:numId w:val="28"/>
+              </w:numPr>
+              <w:autoSpaceDE w:val="0"/>
+              <w:autoSpaceDN w:val="0"/>
+              <w:adjustRightInd w:val="0"/>
+              <w:spacing w:after="200"/>
+              <w:ind w:left="419" w:hanging="180"/>
+              <w:rPr>
+                <w:rFonts w:cs="Cambria"/>
+                <w:b/>
+                <w:sz w:val="21"/>
+                <w:szCs w:val="21"/>
+                <w:lang w:val="en"/>
+              </w:rPr>
+            </w:pPr>
+            <w:r>
+              <w:rPr>
+                <w:rFonts w:cs="Cambria"/>
+                <w:sz w:val="21"/>
+                <w:szCs w:val="21"/>
+                <w:lang w:val="en"/>
+              </w:rPr>
               <w:t>Kleaver</w:t>
             </w:r>
+            <w:bookmarkStart w:id="0" w:name="_GoBack"/>
+            <w:bookmarkEnd w:id="0"/>
           </w:p>
           <w:p>
             <w:pPr>
@@ -11186,7 +11261,7 @@
               <wp:posOffset>-461010</wp:posOffset>
             </wp:positionH>
             <wp:positionV relativeFrom="paragraph">
-              <wp:posOffset>-457200</wp:posOffset>
+              <wp:posOffset>0</wp:posOffset>
             </wp:positionV>
             <wp:extent cx="7278624" cy="9418320"/>
             <wp:effectExtent l="0" t="0" r="0" b="0"/>
@@ -15466,7 +15541,7 @@
 </file>
 
 <file path=customXml/itemProps2.xml><?xml version="1.0" encoding="utf-8"?>
-<ds:datastoreItem xmlns:ds="http://schemas.openxmlformats.org/officeDocument/2006/customXml" ds:itemID="{B47A9407-6C1E-4447-B589-2FDCF60F118B}">
+<ds:datastoreItem xmlns:ds="http://schemas.openxmlformats.org/officeDocument/2006/customXml" ds:itemID="{6B46B817-BF45-441F-BFA7-0247B8C2EFC5}">
   <ds:schemaRefs>
     <ds:schemaRef ds:uri="http://schemas.openxmlformats.org/officeDocument/2006/bibliography"/>
   </ds:schemaRefs>

</xml_diff>

<commit_message>
Should be caught up to 1.4 for real now!
</commit_message>
<xml_diff>
--- a/Manual.docx
+++ b/Manual.docx
@@ -1,6 +1,6 @@
 
 <file path=word/document.xml><?xml version="1.0" encoding="utf-8"?>
-<w:document xmlns:wpc="http://schemas.microsoft.com/office/word/2010/wordprocessingCanvas" xmlns:mc="http://schemas.openxmlformats.org/markup-compatibility/2006" xmlns:o="urn:schemas-microsoft-com:office:office" xmlns:r="http://schemas.openxmlformats.org/officeDocument/2006/relationships" xmlns:m="http://schemas.openxmlformats.org/officeDocument/2006/math" xmlns:v="urn:schemas-microsoft-com:vml" xmlns:wp14="http://schemas.microsoft.com/office/word/2010/wordprocessingDrawing" xmlns:wp="http://schemas.openxmlformats.org/drawingml/2006/wordprocessingDrawing" xmlns:w10="urn:schemas-microsoft-com:office:word" xmlns:w="http://schemas.openxmlformats.org/wordprocessingml/2006/main" xmlns:w14="http://schemas.microsoft.com/office/word/2010/wordml" xmlns:w15="http://schemas.microsoft.com/office/word/2012/wordml" xmlns:wpg="http://schemas.microsoft.com/office/word/2010/wordprocessingGroup" xmlns:wpi="http://schemas.microsoft.com/office/word/2010/wordprocessingInk" xmlns:wne="http://schemas.microsoft.com/office/word/2006/wordml" xmlns:wps="http://schemas.microsoft.com/office/word/2010/wordprocessingShape" mc:Ignorable="w14 w15 wp14">
+<w:document xmlns:wpc="http://schemas.microsoft.com/office/word/2010/wordprocessingCanvas" xmlns:cx="http://schemas.microsoft.com/office/drawing/2014/chartex" xmlns:cx1="http://schemas.microsoft.com/office/drawing/2015/9/8/chartex" xmlns:mc="http://schemas.openxmlformats.org/markup-compatibility/2006" xmlns:o="urn:schemas-microsoft-com:office:office" xmlns:r="http://schemas.openxmlformats.org/officeDocument/2006/relationships" xmlns:m="http://schemas.openxmlformats.org/officeDocument/2006/math" xmlns:v="urn:schemas-microsoft-com:vml" xmlns:wp14="http://schemas.microsoft.com/office/word/2010/wordprocessingDrawing" xmlns:wp="http://schemas.openxmlformats.org/drawingml/2006/wordprocessingDrawing" xmlns:w10="urn:schemas-microsoft-com:office:word" xmlns:w="http://schemas.openxmlformats.org/wordprocessingml/2006/main" xmlns:w14="http://schemas.microsoft.com/office/word/2010/wordml" xmlns:w15="http://schemas.microsoft.com/office/word/2012/wordml" xmlns:w16se="http://schemas.microsoft.com/office/word/2015/wordml/symex" xmlns:wpg="http://schemas.microsoft.com/office/word/2010/wordprocessingGroup" xmlns:wpi="http://schemas.microsoft.com/office/word/2010/wordprocessingInk" xmlns:wne="http://schemas.microsoft.com/office/word/2006/wordml" xmlns:wps="http://schemas.microsoft.com/office/word/2010/wordprocessingShape" mc:Ignorable="w14 w15 w16se wp14">
   <w:body>
     <w:p>
       <w:pPr>
@@ -1380,7 +1380,17 @@
           <w:szCs w:val="21"/>
           <w:lang w:val="en"/>
         </w:rPr>
-        <w:t>You goal is to stop the darkness from destroying Hyrule with civil war by resolving racial conflicts, obtaining the entirety of the Book of Mudora, and finding and defeating the Dark Tribe,</w:t>
+        <w:t>You goal is to stop the darkness from destroying Hyrule with civil war by resolving racial conflicts, obtaining the entirety of the Book of Mudora, and findi</w:t>
+      </w:r>
+      <w:r>
+        <w:rPr>
+          <w:rFonts w:ascii="Cambria" w:hAnsi="Cambria" w:cs="Cambria"/>
+          <w:b/>
+          <w:sz w:val="21"/>
+          <w:szCs w:val="21"/>
+          <w:lang w:val="en"/>
+        </w:rPr>
+        <w:t>ng and defeating the Dark Tribe.</w:t>
       </w:r>
     </w:p>
     <w:p>
@@ -5123,7 +5133,7 @@
           <w:sz w:val="21"/>
           <w:szCs w:val="21"/>
         </w:rPr>
-        <w:t>VERSION 1.3, released 27-MAY-17</w:t>
+        <w:t>VERSION 1.4, released 30-MAR-19</w:t>
       </w:r>
     </w:p>
     <w:p>
@@ -5149,7 +5159,7 @@
           <w:sz w:val="21"/>
           <w:szCs w:val="21"/>
         </w:rPr>
-        <w:t>Add NPC names over character and above dialog box</w:t>
+        <w:t>Update to v1.6 of the Solarus engine</w:t>
       </w:r>
     </w:p>
     <w:p>
@@ -5175,7 +5185,7 @@
           <w:sz w:val="21"/>
           <w:szCs w:val="21"/>
         </w:rPr>
-        <w:t>Implement a full quest menu, including main and side quest tracking</w:t>
+        <w:t>Implement weather system (rain, snow, etc)</w:t>
       </w:r>
     </w:p>
     <w:p>
@@ -5201,7 +5211,30 @@
           <w:sz w:val="21"/>
           <w:szCs w:val="21"/>
         </w:rPr>
-        <w:t>Additional enemy types and better boss and enemy ramping</w:t>
+        <w:t>Various bug fixes</w:t>
+      </w:r>
+      <w:bookmarkStart w:id="0" w:name="_GoBack"/>
+      <w:bookmarkEnd w:id="0"/>
+    </w:p>
+    <w:p>
+      <w:pPr>
+        <w:autoSpaceDE w:val="0"/>
+        <w:autoSpaceDN w:val="0"/>
+        <w:adjustRightInd w:val="0"/>
+        <w:spacing w:after="120" w:line="240" w:lineRule="auto"/>
+        <w:rPr>
+          <w:rFonts w:cs="Cambria"/>
+          <w:sz w:val="21"/>
+          <w:szCs w:val="21"/>
+        </w:rPr>
+      </w:pPr>
+      <w:r>
+        <w:rPr>
+          <w:rFonts w:cs="Cambria"/>
+          <w:sz w:val="21"/>
+          <w:szCs w:val="21"/>
+        </w:rPr>
+        <w:t>VERSION 1.3, released 27-MAY-17</w:t>
       </w:r>
     </w:p>
     <w:p>
@@ -5227,7 +5260,7 @@
           <w:sz w:val="21"/>
           <w:szCs w:val="21"/>
         </w:rPr>
-        <w:t>Fix tone issues when moving between inside and outside</w:t>
+        <w:t>Add NPC names over character and above dialog box</w:t>
       </w:r>
     </w:p>
     <w:p>
@@ -5253,7 +5286,7 @@
           <w:sz w:val="21"/>
           <w:szCs w:val="21"/>
         </w:rPr>
-        <w:t>Add some interest to map areas, especially Subrosia</w:t>
+        <w:t>Implement a full quest menu, including main and side quest tracking</w:t>
       </w:r>
     </w:p>
     <w:p>
@@ -5279,6 +5312,84 @@
           <w:sz w:val="21"/>
           <w:szCs w:val="21"/>
         </w:rPr>
+        <w:t>Additional enemy types and better boss and enemy ramping</w:t>
+      </w:r>
+    </w:p>
+    <w:p>
+      <w:pPr>
+        <w:pStyle w:val="ListParagraph"/>
+        <w:numPr>
+          <w:ilvl w:val="0"/>
+          <w:numId w:val="34"/>
+        </w:numPr>
+        <w:autoSpaceDE w:val="0"/>
+        <w:autoSpaceDN w:val="0"/>
+        <w:adjustRightInd w:val="0"/>
+        <w:spacing w:after="120" w:line="240" w:lineRule="auto"/>
+        <w:rPr>
+          <w:rFonts w:cs="Cambria"/>
+          <w:sz w:val="21"/>
+          <w:szCs w:val="21"/>
+        </w:rPr>
+      </w:pPr>
+      <w:r>
+        <w:rPr>
+          <w:rFonts w:cs="Cambria"/>
+          <w:sz w:val="21"/>
+          <w:szCs w:val="21"/>
+        </w:rPr>
+        <w:t>Fix tone issues when moving between inside and outside</w:t>
+      </w:r>
+    </w:p>
+    <w:p>
+      <w:pPr>
+        <w:pStyle w:val="ListParagraph"/>
+        <w:numPr>
+          <w:ilvl w:val="0"/>
+          <w:numId w:val="34"/>
+        </w:numPr>
+        <w:autoSpaceDE w:val="0"/>
+        <w:autoSpaceDN w:val="0"/>
+        <w:adjustRightInd w:val="0"/>
+        <w:spacing w:after="120" w:line="240" w:lineRule="auto"/>
+        <w:rPr>
+          <w:rFonts w:cs="Cambria"/>
+          <w:sz w:val="21"/>
+          <w:szCs w:val="21"/>
+        </w:rPr>
+      </w:pPr>
+      <w:r>
+        <w:rPr>
+          <w:rFonts w:cs="Cambria"/>
+          <w:sz w:val="21"/>
+          <w:szCs w:val="21"/>
+        </w:rPr>
+        <w:t>Add some interest to map areas, especially Subrosia</w:t>
+      </w:r>
+    </w:p>
+    <w:p>
+      <w:pPr>
+        <w:pStyle w:val="ListParagraph"/>
+        <w:numPr>
+          <w:ilvl w:val="0"/>
+          <w:numId w:val="34"/>
+        </w:numPr>
+        <w:autoSpaceDE w:val="0"/>
+        <w:autoSpaceDN w:val="0"/>
+        <w:adjustRightInd w:val="0"/>
+        <w:spacing w:after="120" w:line="240" w:lineRule="auto"/>
+        <w:rPr>
+          <w:rFonts w:cs="Cambria"/>
+          <w:sz w:val="21"/>
+          <w:szCs w:val="21"/>
+        </w:rPr>
+      </w:pPr>
+      <w:r>
+        <w:rPr>
+          <w:rFonts w:cs="Cambria"/>
+          <w:sz w:val="21"/>
+          <w:szCs w:val="21"/>
+        </w:rPr>
         <w:t>Bug fixes and fix broken scripts</w:t>
       </w:r>
     </w:p>
@@ -5919,284 +6030,6 @@
     </w:p>
     <w:p>
       <w:pPr>
-        <w:autoSpaceDE w:val="0"/>
-        <w:autoSpaceDN w:val="0"/>
-        <w:adjustRightInd w:val="0"/>
-        <w:spacing w:after="120" w:line="240" w:lineRule="auto"/>
-        <w:rPr>
-          <w:rFonts w:cs="Cambria"/>
-          <w:sz w:val="21"/>
-          <w:szCs w:val="21"/>
-        </w:rPr>
-      </w:pPr>
-      <w:r>
-        <w:rPr>
-          <w:rFonts w:cs="Cambria"/>
-          <w:sz w:val="21"/>
-          <w:szCs w:val="21"/>
-        </w:rPr>
-        <w:t>VERSION 0.9</w:t>
-      </w:r>
-      <w:r>
-        <w:rPr>
-          <w:rFonts w:cs="Cambria"/>
-          <w:sz w:val="21"/>
-          <w:szCs w:val="21"/>
-        </w:rPr>
-        <w:t xml:space="preserve"> BETA</w:t>
-      </w:r>
-      <w:r>
-        <w:rPr>
-          <w:rFonts w:cs="Cambria"/>
-          <w:sz w:val="21"/>
-          <w:szCs w:val="21"/>
-        </w:rPr>
-        <w:t>, released</w:t>
-      </w:r>
-      <w:r>
-        <w:rPr>
-          <w:rFonts w:cs="Cambria"/>
-          <w:sz w:val="21"/>
-          <w:szCs w:val="21"/>
-        </w:rPr>
-        <w:t xml:space="preserve"> 5</w:t>
-      </w:r>
-      <w:r>
-        <w:rPr>
-          <w:rFonts w:cs="Cambria"/>
-          <w:sz w:val="21"/>
-          <w:szCs w:val="21"/>
-        </w:rPr>
-        <w:t>-MAY-16</w:t>
-      </w:r>
-    </w:p>
-    <w:p>
-      <w:pPr>
-        <w:pStyle w:val="ListParagraph"/>
-        <w:numPr>
-          <w:ilvl w:val="0"/>
-          <w:numId w:val="32"/>
-        </w:numPr>
-        <w:autoSpaceDE w:val="0"/>
-        <w:autoSpaceDN w:val="0"/>
-        <w:adjustRightInd w:val="0"/>
-        <w:spacing w:after="120" w:line="240" w:lineRule="auto"/>
-        <w:rPr>
-          <w:rFonts w:cs="Cambria"/>
-          <w:sz w:val="21"/>
-          <w:szCs w:val="21"/>
-        </w:rPr>
-      </w:pPr>
-      <w:r>
-        <w:rPr>
-          <w:rFonts w:cs="Cambria"/>
-          <w:sz w:val="21"/>
-          <w:szCs w:val="21"/>
-        </w:rPr>
-        <w:t>Upgrade to So</w:t>
-      </w:r>
-      <w:r>
-        <w:rPr>
-          <w:rFonts w:cs="Cambria"/>
-          <w:sz w:val="21"/>
-          <w:szCs w:val="21"/>
-        </w:rPr>
-        <w:t>larus 1.5</w:t>
-      </w:r>
-      <w:r>
-        <w:rPr>
-          <w:rFonts w:cs="Cambria"/>
-          <w:sz w:val="21"/>
-          <w:szCs w:val="21"/>
-        </w:rPr>
-        <w:t>, change scripts to new camera API</w:t>
-      </w:r>
-    </w:p>
-    <w:p>
-      <w:pPr>
-        <w:pStyle w:val="ListParagraph"/>
-        <w:numPr>
-          <w:ilvl w:val="0"/>
-          <w:numId w:val="32"/>
-        </w:numPr>
-        <w:autoSpaceDE w:val="0"/>
-        <w:autoSpaceDN w:val="0"/>
-        <w:adjustRightInd w:val="0"/>
-        <w:spacing w:after="120" w:line="240" w:lineRule="auto"/>
-        <w:rPr>
-          <w:rFonts w:cs="Cambria"/>
-          <w:sz w:val="21"/>
-          <w:szCs w:val="21"/>
-        </w:rPr>
-      </w:pPr>
-      <w:r>
-        <w:rPr>
-          <w:rFonts w:cs="Cambria"/>
-          <w:sz w:val="21"/>
-          <w:szCs w:val="21"/>
-        </w:rPr>
-        <w:t>More NPCs</w:t>
-      </w:r>
-      <w:r>
-        <w:rPr>
-          <w:rFonts w:cs="Cambria"/>
-          <w:sz w:val="21"/>
-          <w:szCs w:val="21"/>
-        </w:rPr>
-        <w:t>, music,</w:t>
-      </w:r>
-      <w:r>
-        <w:rPr>
-          <w:rFonts w:cs="Cambria"/>
-          <w:sz w:val="21"/>
-          <w:szCs w:val="21"/>
-        </w:rPr>
-        <w:t xml:space="preserve"> and house maps</w:t>
-      </w:r>
-      <w:r>
-        <w:rPr>
-          <w:rFonts w:cs="Cambria"/>
-          <w:sz w:val="21"/>
-          <w:szCs w:val="21"/>
-        </w:rPr>
-        <w:t xml:space="preserve"> in North Hyrule</w:t>
-      </w:r>
-      <w:r>
-        <w:rPr>
-          <w:rFonts w:cs="Cambria"/>
-          <w:sz w:val="21"/>
-          <w:szCs w:val="21"/>
-        </w:rPr>
-        <w:t>, including Great Fairy Palace</w:t>
-      </w:r>
-    </w:p>
-    <w:p>
-      <w:pPr>
-        <w:pStyle w:val="ListParagraph"/>
-        <w:numPr>
-          <w:ilvl w:val="0"/>
-          <w:numId w:val="32"/>
-        </w:numPr>
-        <w:autoSpaceDE w:val="0"/>
-        <w:autoSpaceDN w:val="0"/>
-        <w:adjustRightInd w:val="0"/>
-        <w:spacing w:after="120" w:line="240" w:lineRule="auto"/>
-        <w:rPr>
-          <w:rFonts w:cs="Cambria"/>
-          <w:sz w:val="21"/>
-          <w:szCs w:val="21"/>
-        </w:rPr>
-      </w:pPr>
-      <w:r>
-        <w:rPr>
-          <w:rFonts w:cs="Cambria"/>
-          <w:sz w:val="21"/>
-          <w:szCs w:val="21"/>
-        </w:rPr>
-        <w:t>New tektite enemy script (all colors) with better jump</w:t>
-      </w:r>
-      <w:r>
-        <w:rPr>
-          <w:rFonts w:cs="Cambria"/>
-          <w:sz w:val="21"/>
-          <w:szCs w:val="21"/>
-        </w:rPr>
-        <w:t>; Improved Armos behavior</w:t>
-      </w:r>
-    </w:p>
-    <w:p>
-      <w:pPr>
-        <w:pStyle w:val="ListParagraph"/>
-        <w:numPr>
-          <w:ilvl w:val="0"/>
-          <w:numId w:val="32"/>
-        </w:numPr>
-        <w:autoSpaceDE w:val="0"/>
-        <w:autoSpaceDN w:val="0"/>
-        <w:adjustRightInd w:val="0"/>
-        <w:spacing w:after="120" w:line="240" w:lineRule="auto"/>
-        <w:rPr>
-          <w:rFonts w:cs="Cambria"/>
-          <w:sz w:val="21"/>
-          <w:szCs w:val="21"/>
-        </w:rPr>
-      </w:pPr>
-      <w:r>
-        <w:rPr>
-          <w:rFonts w:cs="Cambria"/>
-          <w:sz w:val="21"/>
-          <w:szCs w:val="21"/>
-        </w:rPr>
-        <w:t>Fix dungeon minimap display when there are more than 8 floors</w:t>
-      </w:r>
-    </w:p>
-    <w:p>
-      <w:pPr>
-        <w:pStyle w:val="ListParagraph"/>
-        <w:numPr>
-          <w:ilvl w:val="0"/>
-          <w:numId w:val="32"/>
-        </w:numPr>
-        <w:autoSpaceDE w:val="0"/>
-        <w:autoSpaceDN w:val="0"/>
-        <w:adjustRightInd w:val="0"/>
-        <w:spacing w:after="120" w:line="240" w:lineRule="auto"/>
-        <w:rPr>
-          <w:rFonts w:cs="Cambria"/>
-          <w:sz w:val="21"/>
-          <w:szCs w:val="21"/>
-        </w:rPr>
-      </w:pPr>
-      <w:r>
-        <w:rPr>
-          <w:rFonts w:cs="Cambria"/>
-          <w:sz w:val="21"/>
-          <w:szCs w:val="21"/>
-        </w:rPr>
-        <w:t>Bug fixes from live stream playthrough (Mausoleum, Subrosian ore, Lakebed)</w:t>
-      </w:r>
-    </w:p>
-    <w:p>
-      <w:pPr>
-        <w:pStyle w:val="ListParagraph"/>
-        <w:numPr>
-          <w:ilvl w:val="0"/>
-          <w:numId w:val="32"/>
-        </w:numPr>
-        <w:autoSpaceDE w:val="0"/>
-        <w:autoSpaceDN w:val="0"/>
-        <w:adjustRightInd w:val="0"/>
-        <w:spacing w:after="120" w:line="240" w:lineRule="auto"/>
-        <w:rPr>
-          <w:rFonts w:cs="Cambria"/>
-          <w:sz w:val="21"/>
-          <w:szCs w:val="21"/>
-        </w:rPr>
-      </w:pPr>
-      <w:r>
-        <w:rPr>
-          <w:rFonts w:cs="Cambria"/>
-          <w:sz w:val="21"/>
-          <w:szCs w:val="21"/>
-        </w:rPr>
-        <w:t>Fix performance issues in Wind Tower</w:t>
-      </w:r>
-      <w:r>
-        <w:rPr>
-          <w:rFonts w:cs="Cambria"/>
-          <w:sz w:val="21"/>
-          <w:szCs w:val="21"/>
-        </w:rPr>
-        <w:t xml:space="preserve"> from Armos particles</w:t>
-      </w:r>
-    </w:p>
-    <w:p>
-      <w:pPr>
-        <w:pStyle w:val="ListParagraph"/>
-        <w:numPr>
-          <w:ilvl w:val="0"/>
-          <w:numId w:val="32"/>
-        </w:numPr>
         <w:autoSpaceDE w:val="0"/>
         <w:autoSpaceDN w:val="0"/>
         <w:adjustRightInd w:val="0"/>
@@ -6268,40 +6101,20 @@
           </wp:anchor>
         </w:drawing>
       </w:r>
-      <w:r>
-        <w:rPr>
-          <w:rFonts w:cs="Cambria"/>
-          <w:sz w:val="21"/>
-          <w:szCs w:val="21"/>
-        </w:rPr>
-        <w:t>Improve hurt animations and general actions for several enemies and bosses</w:t>
-      </w:r>
-    </w:p>
-    <w:p>
-      <w:pPr>
-        <w:pStyle w:val="ListParagraph"/>
-        <w:numPr>
-          <w:ilvl w:val="0"/>
-          <w:numId w:val="32"/>
-        </w:numPr>
+    </w:p>
+    <w:p>
+      <w:pPr>
         <w:autoSpaceDE w:val="0"/>
         <w:autoSpaceDN w:val="0"/>
         <w:adjustRightInd w:val="0"/>
-        <w:spacing w:after="120" w:line="240" w:lineRule="auto"/>
+        <w:spacing w:after="200" w:line="240" w:lineRule="auto"/>
         <w:rPr>
           <w:rFonts w:cs="Cambria"/>
           <w:sz w:val="21"/>
           <w:szCs w:val="21"/>
-        </w:rPr>
-      </w:pPr>
-      <w:r>
-        <w:rPr>
-          <w:rFonts w:cs="Cambria"/>
-          <w:sz w:val="21"/>
-          <w:szCs w:val="21"/>
-        </w:rPr>
-        <w:t>Confirm that the final boss can be defeated and the game completed</w:t>
-      </w:r>
+          <w:lang w:val="en"/>
+        </w:rPr>
+      </w:pPr>
     </w:p>
     <w:p>
       <w:pPr>
@@ -10301,8 +10114,6 @@
               </w:rPr>
               <w:t>Kleaver</w:t>
             </w:r>
-            <w:bookmarkStart w:id="0" w:name="_GoBack"/>
-            <w:bookmarkEnd w:id="0"/>
           </w:p>
           <w:p>
             <w:pPr>
@@ -11321,7 +11132,7 @@
 </file>
 
 <file path=word/endnotes.xml><?xml version="1.0" encoding="utf-8"?>
-<w:endnotes xmlns:wpc="http://schemas.microsoft.com/office/word/2010/wordprocessingCanvas" xmlns:mc="http://schemas.openxmlformats.org/markup-compatibility/2006" xmlns:o="urn:schemas-microsoft-com:office:office" xmlns:r="http://schemas.openxmlformats.org/officeDocument/2006/relationships" xmlns:m="http://schemas.openxmlformats.org/officeDocument/2006/math" xmlns:v="urn:schemas-microsoft-com:vml" xmlns:wp14="http://schemas.microsoft.com/office/word/2010/wordprocessingDrawing" xmlns:wp="http://schemas.openxmlformats.org/drawingml/2006/wordprocessingDrawing" xmlns:w10="urn:schemas-microsoft-com:office:word" xmlns:w="http://schemas.openxmlformats.org/wordprocessingml/2006/main" xmlns:w14="http://schemas.microsoft.com/office/word/2010/wordml" xmlns:w15="http://schemas.microsoft.com/office/word/2012/wordml" xmlns:wpg="http://schemas.microsoft.com/office/word/2010/wordprocessingGroup" xmlns:wpi="http://schemas.microsoft.com/office/word/2010/wordprocessingInk" xmlns:wne="http://schemas.microsoft.com/office/word/2006/wordml" xmlns:wps="http://schemas.microsoft.com/office/word/2010/wordprocessingShape" mc:Ignorable="w14 w15 wp14">
+<w:endnotes xmlns:wpc="http://schemas.microsoft.com/office/word/2010/wordprocessingCanvas" xmlns:cx="http://schemas.microsoft.com/office/drawing/2014/chartex" xmlns:cx1="http://schemas.microsoft.com/office/drawing/2015/9/8/chartex" xmlns:mc="http://schemas.openxmlformats.org/markup-compatibility/2006" xmlns:o="urn:schemas-microsoft-com:office:office" xmlns:r="http://schemas.openxmlformats.org/officeDocument/2006/relationships" xmlns:m="http://schemas.openxmlformats.org/officeDocument/2006/math" xmlns:v="urn:schemas-microsoft-com:vml" xmlns:wp14="http://schemas.microsoft.com/office/word/2010/wordprocessingDrawing" xmlns:wp="http://schemas.openxmlformats.org/drawingml/2006/wordprocessingDrawing" xmlns:w10="urn:schemas-microsoft-com:office:word" xmlns:w="http://schemas.openxmlformats.org/wordprocessingml/2006/main" xmlns:w14="http://schemas.microsoft.com/office/word/2010/wordml" xmlns:w15="http://schemas.microsoft.com/office/word/2012/wordml" xmlns:w16se="http://schemas.microsoft.com/office/word/2015/wordml/symex" xmlns:wpg="http://schemas.microsoft.com/office/word/2010/wordprocessingGroup" xmlns:wpi="http://schemas.microsoft.com/office/word/2010/wordprocessingInk" xmlns:wne="http://schemas.microsoft.com/office/word/2006/wordml" xmlns:wps="http://schemas.microsoft.com/office/word/2010/wordprocessingShape" mc:Ignorable="w14 w15 w16se wp14">
   <w:endnote w:type="separator" w:id="-1">
     <w:p>
       <w:pPr>
@@ -11346,7 +11157,7 @@
 </file>
 
 <file path=word/footnotes.xml><?xml version="1.0" encoding="utf-8"?>
-<w:footnotes xmlns:wpc="http://schemas.microsoft.com/office/word/2010/wordprocessingCanvas" xmlns:mc="http://schemas.openxmlformats.org/markup-compatibility/2006" xmlns:o="urn:schemas-microsoft-com:office:office" xmlns:r="http://schemas.openxmlformats.org/officeDocument/2006/relationships" xmlns:m="http://schemas.openxmlformats.org/officeDocument/2006/math" xmlns:v="urn:schemas-microsoft-com:vml" xmlns:wp14="http://schemas.microsoft.com/office/word/2010/wordprocessingDrawing" xmlns:wp="http://schemas.openxmlformats.org/drawingml/2006/wordprocessingDrawing" xmlns:w10="urn:schemas-microsoft-com:office:word" xmlns:w="http://schemas.openxmlformats.org/wordprocessingml/2006/main" xmlns:w14="http://schemas.microsoft.com/office/word/2010/wordml" xmlns:w15="http://schemas.microsoft.com/office/word/2012/wordml" xmlns:wpg="http://schemas.microsoft.com/office/word/2010/wordprocessingGroup" xmlns:wpi="http://schemas.microsoft.com/office/word/2010/wordprocessingInk" xmlns:wne="http://schemas.microsoft.com/office/word/2006/wordml" xmlns:wps="http://schemas.microsoft.com/office/word/2010/wordprocessingShape" mc:Ignorable="w14 w15 wp14">
+<w:footnotes xmlns:wpc="http://schemas.microsoft.com/office/word/2010/wordprocessingCanvas" xmlns:cx="http://schemas.microsoft.com/office/drawing/2014/chartex" xmlns:cx1="http://schemas.microsoft.com/office/drawing/2015/9/8/chartex" xmlns:mc="http://schemas.openxmlformats.org/markup-compatibility/2006" xmlns:o="urn:schemas-microsoft-com:office:office" xmlns:r="http://schemas.openxmlformats.org/officeDocument/2006/relationships" xmlns:m="http://schemas.openxmlformats.org/officeDocument/2006/math" xmlns:v="urn:schemas-microsoft-com:vml" xmlns:wp14="http://schemas.microsoft.com/office/word/2010/wordprocessingDrawing" xmlns:wp="http://schemas.openxmlformats.org/drawingml/2006/wordprocessingDrawing" xmlns:w10="urn:schemas-microsoft-com:office:word" xmlns:w="http://schemas.openxmlformats.org/wordprocessingml/2006/main" xmlns:w14="http://schemas.microsoft.com/office/word/2010/wordml" xmlns:w15="http://schemas.microsoft.com/office/word/2012/wordml" xmlns:w16se="http://schemas.microsoft.com/office/word/2015/wordml/symex" xmlns:wpg="http://schemas.microsoft.com/office/word/2010/wordprocessingGroup" xmlns:wpi="http://schemas.microsoft.com/office/word/2010/wordprocessingInk" xmlns:wne="http://schemas.microsoft.com/office/word/2006/wordml" xmlns:wps="http://schemas.microsoft.com/office/word/2010/wordprocessingShape" mc:Ignorable="w14 w15 w16se wp14">
   <w:footnote w:type="separator" w:id="-1">
     <w:p>
       <w:pPr>
@@ -11371,7 +11182,7 @@
 </file>
 
 <file path=word/numbering.xml><?xml version="1.0" encoding="utf-8"?>
-<w:numbering xmlns:wpc="http://schemas.microsoft.com/office/word/2010/wordprocessingCanvas" xmlns:mc="http://schemas.openxmlformats.org/markup-compatibility/2006" xmlns:o="urn:schemas-microsoft-com:office:office" xmlns:r="http://schemas.openxmlformats.org/officeDocument/2006/relationships" xmlns:m="http://schemas.openxmlformats.org/officeDocument/2006/math" xmlns:v="urn:schemas-microsoft-com:vml" xmlns:wp14="http://schemas.microsoft.com/office/word/2010/wordprocessingDrawing" xmlns:wp="http://schemas.openxmlformats.org/drawingml/2006/wordprocessingDrawing" xmlns:w10="urn:schemas-microsoft-com:office:word" xmlns:w="http://schemas.openxmlformats.org/wordprocessingml/2006/main" xmlns:w14="http://schemas.microsoft.com/office/word/2010/wordml" xmlns:w15="http://schemas.microsoft.com/office/word/2012/wordml" xmlns:wpg="http://schemas.microsoft.com/office/word/2010/wordprocessingGroup" xmlns:wpi="http://schemas.microsoft.com/office/word/2010/wordprocessingInk" xmlns:wne="http://schemas.microsoft.com/office/word/2006/wordml" xmlns:wps="http://schemas.microsoft.com/office/word/2010/wordprocessingShape" mc:Ignorable="w14 w15 wp14">
+<w:numbering xmlns:wpc="http://schemas.microsoft.com/office/word/2010/wordprocessingCanvas" xmlns:cx="http://schemas.microsoft.com/office/drawing/2014/chartex" xmlns:cx1="http://schemas.microsoft.com/office/drawing/2015/9/8/chartex" xmlns:mc="http://schemas.openxmlformats.org/markup-compatibility/2006" xmlns:o="urn:schemas-microsoft-com:office:office" xmlns:r="http://schemas.openxmlformats.org/officeDocument/2006/relationships" xmlns:m="http://schemas.openxmlformats.org/officeDocument/2006/math" xmlns:v="urn:schemas-microsoft-com:vml" xmlns:wp14="http://schemas.microsoft.com/office/word/2010/wordprocessingDrawing" xmlns:wp="http://schemas.openxmlformats.org/drawingml/2006/wordprocessingDrawing" xmlns:w10="urn:schemas-microsoft-com:office:word" xmlns:w="http://schemas.openxmlformats.org/wordprocessingml/2006/main" xmlns:w14="http://schemas.microsoft.com/office/word/2010/wordml" xmlns:w15="http://schemas.microsoft.com/office/word/2012/wordml" xmlns:w16se="http://schemas.microsoft.com/office/word/2015/wordml/symex" xmlns:wpg="http://schemas.microsoft.com/office/word/2010/wordprocessingGroup" xmlns:wpi="http://schemas.microsoft.com/office/word/2010/wordprocessingInk" xmlns:wne="http://schemas.microsoft.com/office/word/2006/wordml" xmlns:wps="http://schemas.microsoft.com/office/word/2010/wordprocessingShape" mc:Ignorable="w14 w15 w16se wp14">
   <w:abstractNum w:abstractNumId="0" w15:restartNumberingAfterBreak="0">
     <w:nsid w:val="05385F26"/>
     <w:multiLevelType w:val="hybridMultilevel"/>
@@ -14184,7 +13995,7 @@
 </file>
 
 <file path=word/styles.xml><?xml version="1.0" encoding="utf-8"?>
-<w:styles xmlns:mc="http://schemas.openxmlformats.org/markup-compatibility/2006" xmlns:r="http://schemas.openxmlformats.org/officeDocument/2006/relationships" xmlns:w="http://schemas.openxmlformats.org/wordprocessingml/2006/main" xmlns:w14="http://schemas.microsoft.com/office/word/2010/wordml" xmlns:w15="http://schemas.microsoft.com/office/word/2012/wordml" mc:Ignorable="w14 w15">
+<w:styles xmlns:mc="http://schemas.openxmlformats.org/markup-compatibility/2006" xmlns:r="http://schemas.openxmlformats.org/officeDocument/2006/relationships" xmlns:w="http://schemas.openxmlformats.org/wordprocessingml/2006/main" xmlns:w14="http://schemas.microsoft.com/office/word/2010/wordml" xmlns:w15="http://schemas.microsoft.com/office/word/2012/wordml" xmlns:w16se="http://schemas.microsoft.com/office/word/2015/wordml/symex" mc:Ignorable="w14 w15 w16se">
   <w:docDefaults>
     <w:rPrDefault>
       <w:rPr>
@@ -15541,7 +15352,7 @@
 </file>
 
 <file path=customXml/itemProps2.xml><?xml version="1.0" encoding="utf-8"?>
-<ds:datastoreItem xmlns:ds="http://schemas.openxmlformats.org/officeDocument/2006/customXml" ds:itemID="{6B46B817-BF45-441F-BFA7-0247B8C2EFC5}">
+<ds:datastoreItem xmlns:ds="http://schemas.openxmlformats.org/officeDocument/2006/customXml" ds:itemID="{B49048F6-BB23-4D4D-83A0-9375205629CF}">
   <ds:schemaRefs>
     <ds:schemaRef ds:uri="http://schemas.openxmlformats.org/officeDocument/2006/bibliography"/>
   </ds:schemaRefs>

</xml_diff>